<commit_message>
After tree broke on original repo ... modified
</commit_message>
<xml_diff>
--- a/Arduino/Apps/Bumblebee_Displacement_Detector/Bumblebee Tutorial/Notes & Comments.docx
+++ b/Arduino/Apps/Bumblebee_Displacement_Detector/Bumblebee Tutorial/Notes & Comments.docx
@@ -15,12 +15,25 @@
     <w:p/>
     <w:p>
       <w:r>
-        <w:t>(Ananth): Fig 3. Note that the signals are not added but rather multiplied</w:t>
+        <w:t>Pulse Rate Frequency PRF (typical): 2 or 3 Mhz (500 or 333 nano sec interval)</w:t>
+      </w:r>
+    </w:p>
+    <w:p>
+      <w:r>
+        <w:t>Each pulse: 20 ns radio on; 15 ns radio off; 20 ns radio on; then off for rest of interval</w:t>
+      </w:r>
+    </w:p>
+    <w:p>
+      <w:r>
+        <w:t xml:space="preserve">At 2 MhZ, (20+15+20) / 500 = 11% </w:t>
       </w:r>
       <w:bookmarkStart w:id="0" w:name="_GoBack"/>
       <w:bookmarkEnd w:id="0"/>
+    </w:p>
+    <w:p/>
+    <w:p>
       <w:r>
-        <w:t xml:space="preserve"> so that -2 * -2 = +4.</w:t>
+        <w:t>(Ananth): Fig 3. Note that the signals are not added but rather multiplied so that -2 * -2 = +4.</w:t>
       </w:r>
     </w:p>
     <w:sectPr>

</xml_diff>

<commit_message>
Modified files after re-do of repo
</commit_message>
<xml_diff>
--- a/Arduino/Apps/Bumblebee_Displacement_Detector/Bumblebee Tutorial/Notes & Comments.docx
+++ b/Arduino/Apps/Bumblebee_Displacement_Detector/Bumblebee Tutorial/Notes & Comments.docx
@@ -15,12 +15,25 @@
     <w:p/>
     <w:p>
       <w:r>
-        <w:t>(Ananth): Fig 3. Note that the signals are not added but rather multiplied</w:t>
+        <w:t>Pulse Rate Frequency PRF (typical): 2 or 3 Mhz (500 or 333 nano sec interval)</w:t>
+      </w:r>
+    </w:p>
+    <w:p>
+      <w:r>
+        <w:t>Each pulse: 20 ns radio on; 15 ns radio off; 20 ns radio on; then off for rest of interval</w:t>
+      </w:r>
+    </w:p>
+    <w:p>
+      <w:r>
+        <w:t xml:space="preserve">At 2 MhZ, (20+15+20) / 500 = 11% </w:t>
       </w:r>
       <w:bookmarkStart w:id="0" w:name="_GoBack"/>
       <w:bookmarkEnd w:id="0"/>
+    </w:p>
+    <w:p/>
+    <w:p>
       <w:r>
-        <w:t xml:space="preserve"> so that -2 * -2 = +4.</w:t>
+        <w:t>(Ananth): Fig 3. Note that the signals are not added but rather multiplied so that -2 * -2 = +4.</w:t>
       </w:r>
     </w:p>
     <w:sectPr>

</xml_diff>